<commit_message>
Finished Collections Lab WK5
</commit_message>
<xml_diff>
--- a/.Semester2/Week5Labs.docx
+++ b/.Semester2/Week5Labs.docx
@@ -670,14 +670,26 @@
           <w:numId w:val="1"/>
         </w:numPr>
         <w:ind w:left="1080"/>
-      </w:pPr>
-      <w:r>
+        <w:rPr>
+          <w:strike/>
+        </w:rPr>
+      </w:pPr>
+      <w:r>
+        <w:rPr>
+          <w:strike/>
+        </w:rPr>
         <w:t>Using the API, output whether the list contains “</w:t>
       </w:r>
       <w:r>
+        <w:rPr>
+          <w:strike/>
+        </w:rPr>
         <w:t>Mary</w:t>
       </w:r>
       <w:r>
+        <w:rPr>
+          <w:strike/>
+        </w:rPr>
         <w:t xml:space="preserve">”. This should output false. </w:t>
       </w:r>
     </w:p>
@@ -689,14 +701,26 @@
           <w:numId w:val="1"/>
         </w:numPr>
         <w:ind w:left="1080"/>
-      </w:pPr>
-      <w:r>
+        <w:rPr>
+          <w:strike/>
+        </w:rPr>
+      </w:pPr>
+      <w:r>
+        <w:rPr>
+          <w:strike/>
+        </w:rPr>
         <w:t>Using the API, delete “</w:t>
       </w:r>
       <w:r>
+        <w:rPr>
+          <w:strike/>
+        </w:rPr>
         <w:t>Betty</w:t>
       </w:r>
       <w:r>
+        <w:rPr>
+          <w:strike/>
+        </w:rPr>
         <w:t xml:space="preserve">” from the list. </w:t>
       </w:r>
     </w:p>
@@ -708,36 +732,54 @@
           <w:numId w:val="1"/>
         </w:numPr>
         <w:ind w:left="1080"/>
-      </w:pPr>
-      <w:r>
+        <w:rPr>
+          <w:strike/>
+        </w:rPr>
+      </w:pPr>
+      <w:r>
+        <w:rPr>
+          <w:strike/>
+        </w:rPr>
         <w:t xml:space="preserve">Output the list. You should get </w:t>
       </w:r>
       <w:r>
+        <w:rPr>
+          <w:strike/>
+        </w:rPr>
         <w:t>[“Amy”, “</w:t>
       </w:r>
       <w:r>
+        <w:rPr>
+          <w:strike/>
+        </w:rPr>
         <w:t>Conor</w:t>
       </w:r>
       <w:r>
+        <w:rPr>
+          <w:strike/>
+        </w:rPr>
         <w:t>”, “Doris”, “Enda”</w:t>
       </w:r>
       <w:proofErr w:type="gramStart"/>
       <w:r>
-        <w:t>,</w:t>
-      </w:r>
-      <w:r>
-        <w:t xml:space="preserve"> </w:t>
-      </w:r>
-      <w:r>
-        <w:t>”</w:t>
+        <w:rPr>
+          <w:strike/>
+        </w:rPr>
+        <w:t>, ”</w:t>
       </w:r>
       <w:proofErr w:type="spellStart"/>
       <w:r>
+        <w:rPr>
+          <w:strike/>
+        </w:rPr>
         <w:t>Feena</w:t>
       </w:r>
       <w:proofErr w:type="spellEnd"/>
       <w:proofErr w:type="gramEnd"/>
       <w:r>
+        <w:rPr>
+          <w:strike/>
+        </w:rPr>
         <w:t xml:space="preserve">”]. </w:t>
       </w:r>
     </w:p>
@@ -749,8 +791,14 @@
           <w:numId w:val="1"/>
         </w:numPr>
         <w:ind w:left="1080"/>
-      </w:pPr>
-      <w:r>
+        <w:rPr>
+          <w:strike/>
+        </w:rPr>
+      </w:pPr>
+      <w:r>
+        <w:rPr>
+          <w:strike/>
+        </w:rPr>
         <w:t xml:space="preserve">Using the API, output if the list is empty or not. This should output false. </w:t>
       </w:r>
     </w:p>
@@ -762,22 +810,40 @@
           <w:numId w:val="1"/>
         </w:numPr>
         <w:ind w:left="1080"/>
-      </w:pPr>
-      <w:r>
+        <w:rPr>
+          <w:strike/>
+        </w:rPr>
+      </w:pPr>
+      <w:r>
+        <w:rPr>
+          <w:strike/>
+        </w:rPr>
         <w:t>Using the API, change the “</w:t>
       </w:r>
       <w:proofErr w:type="spellStart"/>
       <w:r>
+        <w:rPr>
+          <w:strike/>
+        </w:rPr>
         <w:t>Feena</w:t>
       </w:r>
       <w:proofErr w:type="spellEnd"/>
       <w:r>
+        <w:rPr>
+          <w:strike/>
+        </w:rPr>
         <w:t>” to a “</w:t>
       </w:r>
       <w:r>
+        <w:rPr>
+          <w:strike/>
+        </w:rPr>
         <w:t>Doris</w:t>
       </w:r>
       <w:r>
+        <w:rPr>
+          <w:strike/>
+        </w:rPr>
         <w:t xml:space="preserve">”. </w:t>
       </w:r>
     </w:p>
@@ -789,31 +855,46 @@
           <w:numId w:val="1"/>
         </w:numPr>
         <w:ind w:left="1080"/>
-      </w:pPr>
-      <w:r>
+        <w:rPr>
+          <w:strike/>
+        </w:rPr>
+      </w:pPr>
+      <w:r>
+        <w:rPr>
+          <w:strike/>
+        </w:rPr>
         <w:t xml:space="preserve">Output the list. You should get </w:t>
       </w:r>
       <w:r>
+        <w:rPr>
+          <w:strike/>
+        </w:rPr>
         <w:t>[“Amy”, “</w:t>
       </w:r>
       <w:r>
+        <w:rPr>
+          <w:strike/>
+        </w:rPr>
         <w:t>Conor</w:t>
       </w:r>
       <w:r>
+        <w:rPr>
+          <w:strike/>
+        </w:rPr>
         <w:t>”, “Doris”, “Enda”</w:t>
       </w:r>
       <w:proofErr w:type="gramStart"/>
       <w:r>
-        <w:t>,</w:t>
-      </w:r>
-      <w:r>
-        <w:t xml:space="preserve"> </w:t>
-      </w:r>
-      <w:r>
-        <w:t>”Doris</w:t>
+        <w:rPr>
+          <w:strike/>
+        </w:rPr>
+        <w:t>, ”Doris</w:t>
       </w:r>
       <w:proofErr w:type="gramEnd"/>
       <w:r>
+        <w:rPr>
+          <w:strike/>
+        </w:rPr>
         <w:t xml:space="preserve">”]. </w:t>
       </w:r>
     </w:p>
@@ -851,11 +932,13 @@
         </w:numPr>
         <w:rPr>
           <w:b/>
+          <w:strike/>
         </w:rPr>
       </w:pPr>
       <w:r>
         <w:rPr>
           <w:b/>
+          <w:strike/>
         </w:rPr>
         <w:t xml:space="preserve">Update </w:t>
       </w:r>
@@ -863,6 +946,7 @@
       <w:r>
         <w:rPr>
           <w:b/>
+          <w:strike/>
         </w:rPr>
         <w:t>listOfNames</w:t>
       </w:r>
@@ -870,6 +954,7 @@
       <w:r>
         <w:rPr>
           <w:b/>
+          <w:strike/>
         </w:rPr>
         <w:t xml:space="preserve"> so that it throws </w:t>
       </w:r>
@@ -877,6 +962,7 @@
       <w:r>
         <w:rPr>
           <w:b/>
+          <w:strike/>
         </w:rPr>
         <w:t>IOException</w:t>
       </w:r>
@@ -884,6 +970,7 @@
       <w:r>
         <w:rPr>
           <w:b/>
+          <w:strike/>
         </w:rPr>
         <w:t xml:space="preserve">. </w:t>
       </w:r>
@@ -892,20 +979,38 @@
       <w:pPr>
         <w:spacing w:after="0"/>
         <w:ind w:left="360"/>
-      </w:pPr>
-      <w:r>
+        <w:rPr>
+          <w:strike/>
+        </w:rPr>
+      </w:pPr>
+      <w:r>
+        <w:rPr>
+          <w:strike/>
+        </w:rPr>
         <w:t>Solve in</w:t>
       </w:r>
       <w:r>
+        <w:rPr>
+          <w:strike/>
+        </w:rPr>
         <w:t xml:space="preserve"> the</w:t>
       </w:r>
       <w:r>
+        <w:rPr>
+          <w:strike/>
+        </w:rPr>
         <w:t xml:space="preserve"> main</w:t>
       </w:r>
       <w:r>
+        <w:rPr>
+          <w:strike/>
+        </w:rPr>
         <w:t xml:space="preserve"> method</w:t>
       </w:r>
       <w:r>
+        <w:rPr>
+          <w:strike/>
+        </w:rPr>
         <w:t xml:space="preserve"> in two ways: </w:t>
       </w:r>
     </w:p>
@@ -918,10 +1023,24 @@
         </w:numPr>
         <w:spacing w:after="0" w:line="240" w:lineRule="auto"/>
         <w:ind w:left="1077" w:hanging="357"/>
-      </w:pPr>
-      <w:r>
-        <w:t>throw it</w:t>
-      </w:r>
+        <w:rPr>
+          <w:strike/>
+        </w:rPr>
+      </w:pPr>
+      <w:r>
+        <w:rPr>
+          <w:strike/>
+        </w:rPr>
+        <w:t xml:space="preserve">throw </w:t>
+      </w:r>
+      <w:proofErr w:type="gramStart"/>
+      <w:r>
+        <w:rPr>
+          <w:strike/>
+        </w:rPr>
+        <w:t>it</w:t>
+      </w:r>
+      <w:proofErr w:type="gramEnd"/>
     </w:p>
     <w:p>
       <w:pPr>
@@ -932,14 +1051,26 @@
         </w:numPr>
         <w:spacing w:after="0" w:line="240" w:lineRule="auto"/>
         <w:ind w:left="1077" w:hanging="357"/>
-      </w:pPr>
-      <w:r>
+        <w:rPr>
+          <w:strike/>
+        </w:rPr>
+      </w:pPr>
+      <w:r>
+        <w:rPr>
+          <w:strike/>
+        </w:rPr>
         <w:t xml:space="preserve">catch </w:t>
       </w:r>
       <w:r>
+        <w:rPr>
+          <w:strike/>
+        </w:rPr>
         <w:t xml:space="preserve">and handle </w:t>
       </w:r>
       <w:r>
+        <w:rPr>
+          <w:strike/>
+        </w:rPr>
         <w:t>it.</w:t>
       </w:r>
     </w:p>
@@ -947,6 +1078,9 @@
       <w:pPr>
         <w:pStyle w:val="ListParagraph"/>
         <w:ind w:left="1080"/>
+        <w:rPr>
+          <w:strike/>
+        </w:rPr>
       </w:pPr>
     </w:p>
     <w:p>
@@ -958,11 +1092,13 @@
         </w:numPr>
         <w:rPr>
           <w:b/>
+          <w:strike/>
         </w:rPr>
       </w:pPr>
       <w:r>
         <w:rPr>
           <w:b/>
+          <w:strike/>
         </w:rPr>
         <w:t>Collections – List of Fruit names</w:t>
       </w:r>
@@ -970,19 +1106,28 @@
     <w:p>
       <w:pPr>
         <w:ind w:left="360"/>
-      </w:pPr>
-      <w:r>
+        <w:rPr>
+          <w:strike/>
+        </w:rPr>
+      </w:pPr>
+      <w:r>
+        <w:rPr>
+          <w:strike/>
+        </w:rPr>
         <w:t xml:space="preserve">Code the </w:t>
       </w:r>
       <w:proofErr w:type="spellStart"/>
       <w:r>
-        <w:t>listOf</w:t>
-      </w:r>
-      <w:r>
-        <w:t>Fruits</w:t>
+        <w:rPr>
+          <w:strike/>
+        </w:rPr>
+        <w:t>listOfFruits</w:t>
       </w:r>
       <w:proofErr w:type="spellEnd"/>
       <w:r>
+        <w:rPr>
+          <w:strike/>
+        </w:rPr>
         <w:t xml:space="preserve"> method as follows:</w:t>
       </w:r>
     </w:p>
@@ -994,16 +1139,42 @@
           <w:numId w:val="2"/>
         </w:numPr>
         <w:ind w:left="1080"/>
-      </w:pPr>
-      <w:r>
-        <w:t xml:space="preserve">Declare a reference of type List that is generically typed for String i.e. it will only hold String references. Name the reference ‘list’. The implementation type is </w:t>
+        <w:rPr>
+          <w:strike/>
+        </w:rPr>
+      </w:pPr>
+      <w:r>
+        <w:rPr>
+          <w:strike/>
+        </w:rPr>
+        <w:t xml:space="preserve">Declare a reference of type List that is generically typed for String </w:t>
+      </w:r>
+      <w:proofErr w:type="gramStart"/>
+      <w:r>
+        <w:rPr>
+          <w:strike/>
+        </w:rPr>
+        <w:t>i.e.</w:t>
+      </w:r>
+      <w:proofErr w:type="gramEnd"/>
+      <w:r>
+        <w:rPr>
+          <w:strike/>
+        </w:rPr>
+        <w:t xml:space="preserve"> it will only hold String references. Name the reference ‘list’. The implementation type is </w:t>
       </w:r>
       <w:proofErr w:type="spellStart"/>
       <w:r>
+        <w:rPr>
+          <w:strike/>
+        </w:rPr>
         <w:t>ArrayList</w:t>
       </w:r>
       <w:proofErr w:type="spellEnd"/>
       <w:r>
+        <w:rPr>
+          <w:strike/>
+        </w:rPr>
         <w:t xml:space="preserve">. Use type inference (the diamond operator). </w:t>
       </w:r>
     </w:p>
@@ -1015,21 +1186,36 @@
           <w:numId w:val="2"/>
         </w:numPr>
         <w:ind w:left="1080"/>
-      </w:pPr>
-      <w:r>
+        <w:rPr>
+          <w:strike/>
+        </w:rPr>
+      </w:pPr>
+      <w:r>
+        <w:rPr>
+          <w:strike/>
+        </w:rPr>
         <w:t>Insert the following in order: “Apple”, “Banana”, “Cherry”, “</w:t>
       </w:r>
       <w:proofErr w:type="spellStart"/>
       <w:r>
+        <w:rPr>
+          <w:strike/>
+        </w:rPr>
         <w:t>Elderberry”</w:t>
       </w:r>
       <w:proofErr w:type="gramStart"/>
       <w:r>
+        <w:rPr>
+          <w:strike/>
+        </w:rPr>
         <w:t>,”Fig</w:t>
       </w:r>
       <w:proofErr w:type="spellEnd"/>
       <w:proofErr w:type="gramEnd"/>
       <w:r>
+        <w:rPr>
+          <w:strike/>
+        </w:rPr>
         <w:t>”</w:t>
       </w:r>
     </w:p>
@@ -1041,24 +1227,56 @@
           <w:numId w:val="2"/>
         </w:numPr>
         <w:ind w:left="1080"/>
-      </w:pPr>
-      <w:r>
-        <w:t>Using the API i.e. do not hardcode the index, insert “Damson” in its correct position alphabetically. In other words, when you output the list, you should get [“Apple”, “Banana”, “Cherry”, “</w:t>
+        <w:rPr>
+          <w:strike/>
+        </w:rPr>
+      </w:pPr>
+      <w:r>
+        <w:rPr>
+          <w:strike/>
+        </w:rPr>
+        <w:t xml:space="preserve">Using the API </w:t>
+      </w:r>
+      <w:proofErr w:type="gramStart"/>
+      <w:r>
+        <w:rPr>
+          <w:strike/>
+        </w:rPr>
+        <w:t>i.e.</w:t>
+      </w:r>
+      <w:proofErr w:type="gramEnd"/>
+      <w:r>
+        <w:rPr>
+          <w:strike/>
+        </w:rPr>
+        <w:t xml:space="preserve"> do not hardcode the index, insert “Damson” in its correct position alphabetically. In other words, when you output the list, you should get [“Apple”, “Banana”, “Cherry”, “</w:t>
       </w:r>
       <w:proofErr w:type="spellStart"/>
       <w:r>
+        <w:rPr>
+          <w:strike/>
+        </w:rPr>
         <w:t>Damson”</w:t>
       </w:r>
       <w:proofErr w:type="gramStart"/>
       <w:r>
+        <w:rPr>
+          <w:strike/>
+        </w:rPr>
         <w:t>,”Elderberry</w:t>
       </w:r>
       <w:proofErr w:type="gramEnd"/>
       <w:r>
+        <w:rPr>
+          <w:strike/>
+        </w:rPr>
         <w:t>”,”Fig</w:t>
       </w:r>
       <w:proofErr w:type="spellEnd"/>
       <w:r>
+        <w:rPr>
+          <w:strike/>
+        </w:rPr>
         <w:t xml:space="preserve">”]. </w:t>
       </w:r>
     </w:p>
@@ -1070,8 +1288,14 @@
           <w:numId w:val="2"/>
         </w:numPr>
         <w:ind w:left="1080"/>
-      </w:pPr>
-      <w:r>
+        <w:rPr>
+          <w:strike/>
+        </w:rPr>
+      </w:pPr>
+      <w:r>
+        <w:rPr>
+          <w:strike/>
+        </w:rPr>
         <w:t xml:space="preserve">Using the API, output the size of the list. This should be 6. </w:t>
       </w:r>
     </w:p>
@@ -1083,8 +1307,14 @@
           <w:numId w:val="2"/>
         </w:numPr>
         <w:ind w:left="1080"/>
-      </w:pPr>
-      <w:r>
+        <w:rPr>
+          <w:strike/>
+        </w:rPr>
+      </w:pPr>
+      <w:r>
+        <w:rPr>
+          <w:strike/>
+        </w:rPr>
         <w:t xml:space="preserve">Using the API, output whether the list contains “Pear”. This should output false. </w:t>
       </w:r>
     </w:p>
@@ -1096,8 +1326,14 @@
           <w:numId w:val="2"/>
         </w:numPr>
         <w:ind w:left="1080"/>
-      </w:pPr>
-      <w:r>
+        <w:rPr>
+          <w:strike/>
+        </w:rPr>
+      </w:pPr>
+      <w:r>
+        <w:rPr>
+          <w:strike/>
+        </w:rPr>
         <w:t xml:space="preserve">Using the API, delete “Elderberry” from the list. </w:t>
       </w:r>
     </w:p>
@@ -1109,21 +1345,36 @@
           <w:numId w:val="2"/>
         </w:numPr>
         <w:ind w:left="1080"/>
-      </w:pPr>
-      <w:r>
+        <w:rPr>
+          <w:strike/>
+        </w:rPr>
+      </w:pPr>
+      <w:r>
+        <w:rPr>
+          <w:strike/>
+        </w:rPr>
         <w:t>Output the list. You should get [“Apple”, “Banana”, “Cherry”, “</w:t>
       </w:r>
       <w:proofErr w:type="spellStart"/>
       <w:r>
+        <w:rPr>
+          <w:strike/>
+        </w:rPr>
         <w:t>Damson”</w:t>
       </w:r>
       <w:proofErr w:type="gramStart"/>
       <w:r>
+        <w:rPr>
+          <w:strike/>
+        </w:rPr>
         <w:t>,”Fig</w:t>
       </w:r>
       <w:proofErr w:type="spellEnd"/>
       <w:proofErr w:type="gramEnd"/>
       <w:r>
+        <w:rPr>
+          <w:strike/>
+        </w:rPr>
         <w:t>”].</w:t>
       </w:r>
     </w:p>
@@ -1135,8 +1386,14 @@
           <w:numId w:val="2"/>
         </w:numPr>
         <w:ind w:left="1080"/>
-      </w:pPr>
-      <w:r>
+        <w:rPr>
+          <w:strike/>
+        </w:rPr>
+      </w:pPr>
+      <w:r>
+        <w:rPr>
+          <w:strike/>
+        </w:rPr>
         <w:t xml:space="preserve">Using the API, output if the list is empty or not. This should output false. </w:t>
       </w:r>
     </w:p>
@@ -1148,8 +1405,14 @@
           <w:numId w:val="2"/>
         </w:numPr>
         <w:ind w:left="1080"/>
-      </w:pPr>
-      <w:r>
+        <w:rPr>
+          <w:strike/>
+        </w:rPr>
+      </w:pPr>
+      <w:r>
+        <w:rPr>
+          <w:strike/>
+        </w:rPr>
         <w:t xml:space="preserve">Using the API, change the “Fig” to a “Cherry”. </w:t>
       </w:r>
     </w:p>
@@ -1161,21 +1424,36 @@
           <w:numId w:val="2"/>
         </w:numPr>
         <w:ind w:left="1080"/>
-      </w:pPr>
-      <w:r>
+        <w:rPr>
+          <w:strike/>
+        </w:rPr>
+      </w:pPr>
+      <w:r>
+        <w:rPr>
+          <w:strike/>
+        </w:rPr>
         <w:t>Output the list. You should get [“Apple”, “Banana”, “Cherry”, “</w:t>
       </w:r>
       <w:proofErr w:type="spellStart"/>
       <w:r>
+        <w:rPr>
+          <w:strike/>
+        </w:rPr>
         <w:t>Damson”</w:t>
       </w:r>
       <w:proofErr w:type="gramStart"/>
       <w:r>
+        <w:rPr>
+          <w:strike/>
+        </w:rPr>
         <w:t>,”Cherry</w:t>
       </w:r>
       <w:proofErr w:type="spellEnd"/>
       <w:proofErr w:type="gramEnd"/>
       <w:r>
+        <w:rPr>
+          <w:strike/>
+        </w:rPr>
         <w:t>”].</w:t>
       </w:r>
     </w:p>
@@ -2372,6 +2650,7 @@
     <w:lsdException w:name="HTML Sample" w:semiHidden="1" w:unhideWhenUsed="1"/>
     <w:lsdException w:name="HTML Typewriter" w:semiHidden="1" w:unhideWhenUsed="1"/>
     <w:lsdException w:name="HTML Variable" w:semiHidden="1" w:unhideWhenUsed="1"/>
+    <w:lsdException w:name="Normal Table" w:semiHidden="1" w:unhideWhenUsed="1"/>
     <w:lsdException w:name="annotation subject" w:semiHidden="1" w:unhideWhenUsed="1"/>
     <w:lsdException w:name="No List" w:semiHidden="1" w:unhideWhenUsed="1"/>
     <w:lsdException w:name="Outline List 1" w:semiHidden="1" w:unhideWhenUsed="1"/>
@@ -2418,8 +2697,10 @@
     <w:lsdException w:name="Table Subtle 2" w:semiHidden="1" w:unhideWhenUsed="1"/>
     <w:lsdException w:name="Table Web 1" w:semiHidden="1" w:unhideWhenUsed="1"/>
     <w:lsdException w:name="Table Web 2" w:semiHidden="1" w:unhideWhenUsed="1"/>
+    <w:lsdException w:name="Table Web 3" w:semiHidden="1" w:unhideWhenUsed="1"/>
     <w:lsdException w:name="Balloon Text" w:semiHidden="1" w:unhideWhenUsed="1"/>
     <w:lsdException w:name="Table Grid" w:uiPriority="39"/>
+    <w:lsdException w:name="Table Theme" w:semiHidden="1" w:unhideWhenUsed="1"/>
     <w:lsdException w:name="Placeholder Text" w:semiHidden="1"/>
     <w:lsdException w:name="No Spacing" w:uiPriority="1" w:qFormat="1"/>
     <w:lsdException w:name="Light Shading" w:uiPriority="60"/>
@@ -2999,20 +3280,20 @@
 </file>
 
 <file path=customXml/item1.xml><?xml version="1.0" encoding="utf-8"?>
-<p:properties xmlns:p="http://schemas.microsoft.com/office/2006/metadata/properties" xmlns:xsi="http://www.w3.org/2001/XMLSchema-instance" xmlns:pc="http://schemas.microsoft.com/office/infopath/2007/PartnerControls">
-  <documentManagement>
-    <_activity xmlns="0b04370e-974d-482f-80ef-e995e87946d6" xsi:nil="true"/>
-  </documentManagement>
-</p:properties>
-</file>
-
-<file path=customXml/item2.xml><?xml version="1.0" encoding="utf-8"?>
 <?mso-contentType ?>
 <FormTemplates xmlns="http://schemas.microsoft.com/sharepoint/v3/contenttype/forms">
   <Display>DocumentLibraryForm</Display>
   <Edit>DocumentLibraryForm</Edit>
   <New>DocumentLibraryForm</New>
 </FormTemplates>
+</file>
+
+<file path=customXml/item2.xml><?xml version="1.0" encoding="utf-8"?>
+<p:properties xmlns:p="http://schemas.microsoft.com/office/2006/metadata/properties" xmlns:xsi="http://www.w3.org/2001/XMLSchema-instance" xmlns:pc="http://schemas.microsoft.com/office/infopath/2007/PartnerControls">
+  <documentManagement>
+    <_activity xmlns="0b04370e-974d-482f-80ef-e995e87946d6" xsi:nil="true"/>
+  </documentManagement>
+</p:properties>
 </file>
 
 <file path=customXml/item3.xml><?xml version="1.0" encoding="utf-8"?>
@@ -3251,19 +3532,19 @@
 </file>
 
 <file path=customXml/itemProps1.xml><?xml version="1.0" encoding="utf-8"?>
+<ds:datastoreItem xmlns:ds="http://schemas.openxmlformats.org/officeDocument/2006/customXml" ds:itemID="{2D6B8949-8349-49C3-8346-6F095972073F}">
+  <ds:schemaRefs>
+    <ds:schemaRef ds:uri="http://schemas.microsoft.com/sharepoint/v3/contenttype/forms"/>
+  </ds:schemaRefs>
+</ds:datastoreItem>
+</file>
+
+<file path=customXml/itemProps2.xml><?xml version="1.0" encoding="utf-8"?>
 <ds:datastoreItem xmlns:ds="http://schemas.openxmlformats.org/officeDocument/2006/customXml" ds:itemID="{3F6705F1-6EDA-446B-A02E-E5FDBD86390B}">
   <ds:schemaRefs>
     <ds:schemaRef ds:uri="http://schemas.microsoft.com/office/2006/metadata/properties"/>
     <ds:schemaRef ds:uri="http://schemas.microsoft.com/office/infopath/2007/PartnerControls"/>
     <ds:schemaRef ds:uri="0b04370e-974d-482f-80ef-e995e87946d6"/>
-  </ds:schemaRefs>
-</ds:datastoreItem>
-</file>
-
-<file path=customXml/itemProps2.xml><?xml version="1.0" encoding="utf-8"?>
-<ds:datastoreItem xmlns:ds="http://schemas.openxmlformats.org/officeDocument/2006/customXml" ds:itemID="{2D6B8949-8349-49C3-8346-6F095972073F}">
-  <ds:schemaRefs>
-    <ds:schemaRef ds:uri="http://schemas.microsoft.com/sharepoint/v3/contenttype/forms"/>
   </ds:schemaRefs>
 </ds:datastoreItem>
 </file>

</xml_diff>